<commit_message>
Add spacing after Footnote Text paragraph
</commit_message>
<xml_diff>
--- a/Resources/Templates/SBL2.docx
+++ b/Resources/Templates/SBL2.docx
@@ -144,7 +144,17 @@
         <w:t>Body</w:t>
       </w:r>
       <w:r>
-        <w:t xml:space="preserve"> Text. Body Text Char.    </w:t>
+        <w:t xml:space="preserve"> Text. Body Text Char.</w:t>
+      </w:r>
+      <w:r>
+        <w:rPr>
+          <w:rStyle w:val="FootnoteReference"/>
+          <w:rFonts w:eastAsiaTheme="minorHAnsi"/>
+        </w:rPr>
+        <w:footnoteReference w:id="1"/>
+      </w:r>
+      <w:r>
+        <w:t xml:space="preserve">    </w:t>
       </w:r>
       <w:r>
         <w:rPr>
@@ -173,7 +183,7 @@
           <w:rStyle w:val="FootnoteReference"/>
           <w:rFonts w:eastAsiaTheme="minorHAnsi"/>
         </w:rPr>
-        <w:footnoteReference w:id="1"/>
+        <w:footnoteReference w:id="2"/>
       </w:r>
     </w:p>
     <w:p>
@@ -288,6 +298,7 @@
         <w:pStyle w:val="DefinitionTerm"/>
       </w:pPr>
       <w:r>
+        <w:lastRenderedPageBreak/>
         <w:t xml:space="preserve"> DefinitionTerm </w:t>
       </w:r>
     </w:p>
@@ -384,7 +395,29 @@
     <w:p>
       <w:pPr>
         <w:pStyle w:val="FootnoteText"/>
-        <w:ind w:firstLine="709"/>
+      </w:pPr>
+      <w:r>
+        <w:rPr>
+          <w:rStyle w:val="FootnoteReference"/>
+          <w:rFonts w:eastAsiaTheme="minorHAnsi"/>
+        </w:rPr>
+        <w:footnoteRef/>
+      </w:r>
+      <w:r>
+        <w:t xml:space="preserve"> </w:t>
+      </w:r>
+      <w:r>
+        <w:t>Footnote</w:t>
+      </w:r>
+      <w:r>
+        <w:t xml:space="preserve"> Text.</w:t>
+      </w:r>
+    </w:p>
+  </w:footnote>
+  <w:footnote w:id="2">
+    <w:p>
+      <w:pPr>
+        <w:pStyle w:val="FootnoteText"/>
       </w:pPr>
       <w:r>
         <w:rPr>
@@ -1086,7 +1119,6 @@
   <w:style w:type="character" w:default="1" w:styleId="DefaultParagraphFont">
     <w:name w:val="Default Paragraph Font"/>
     <w:uiPriority w:val="1"/>
-    <w:semiHidden/>
     <w:unhideWhenUsed/>
   </w:style>
   <w:style w:type="table" w:default="1" w:styleId="TableNormal">
@@ -1248,8 +1280,9 @@
     <w:uiPriority w:val="9"/>
     <w:unhideWhenUsed/>
     <w:qFormat/>
-    <w:rsid w:val="00165045"/>
-    <w:pPr>
+    <w:rsid w:val="003628C4"/>
+    <w:pPr>
+      <w:spacing w:after="200"/>
       <w:ind w:firstLine="720"/>
     </w:pPr>
     <w:rPr>

</xml_diff>

<commit_message>
Remove space before H1
Such space is no longer recommended
</commit_message>
<xml_diff>
--- a/Resources/Templates/SBL2.docx
+++ b/Resources/Templates/SBL2.docx
@@ -295,7 +295,6 @@
         <w:pStyle w:val="DefinitionTerm"/>
       </w:pPr>
       <w:r>
-        <w:lastRenderedPageBreak/>
         <w:t xml:space="preserve"> DefinitionTerm </w:t>
       </w:r>
     </w:p>
@@ -956,12 +955,12 @@
     <w:next w:val="BodyText"/>
     <w:uiPriority w:val="9"/>
     <w:qFormat/>
-    <w:rsid w:val="006B5CB1"/>
+    <w:rsid w:val="00A56F4D"/>
     <w:pPr>
       <w:keepNext/>
       <w:keepLines/>
       <w:pageBreakBefore/>
-      <w:spacing w:before="1440" w:after="950"/>
+      <w:spacing w:after="950"/>
       <w:contextualSpacing/>
       <w:jc w:val="center"/>
       <w:outlineLvl w:val="0"/>

</xml_diff>